<commit_message>
last edits for today
This build is based on
https://github.com/zach-hensel/low-noise-manuscript/commit/5f2c31aa2f6aaf65e91d4e1ce2a5acef4cc3ae79.

This commit was created by the following Travis CI build and job:
https://travis-ci.org/zach-hensel/low-noise-manuscript/builds/476629894
https://travis-ci.org/zach-hensel/low-noise-manuscript/jobs/476629895

[ci skip]

The full commit message that triggered this build is copied below:

last edits for today
</commit_message>
<xml_diff>
--- a/manuscript.docx
+++ b/manuscript.docx
@@ -93,7 +93,7 @@
           <w:rPr>
             <w:rStyle w:val="Hyperlink"/>
           </w:rPr>
-          <w:t xml:space="preserve">zach-hensel/low-noise-manuscript@a70dea4</w:t>
+          <w:t xml:space="preserve">zach-hensel/low-noise-manuscript@5f2c31a</w:t>
         </w:r>
       </w:hyperlink>
       <w:r>
@@ -2179,7 +2179,7 @@
         <w:pStyle w:val="FirstParagraph"/>
       </w:pPr>
       <w:r>
-        <w:t xml:space="preserve">For microscopy, cells were grown similarly to the protocol for flow cytometry, except that overnight cultures were diluted 1:100 and imaged after 2—4 hours of growth with induction. For mRNA imaging, cells were grown in M9 media supplemented with 1X MEM Amino Acids (M9A) or M9A additionally supplemented with 1% SOB media. For 2-plasmid imaging, cells were grown in EZ Rich media. Cells were imaged on agarose gel pads (3% BP165-25, Fisher Bio-Reagents) diluted in M9A (for mRNA imaging) or PBS (for 2-plasmid imaging). For mRNA imaging, the microscope sample chamber was maintained at 30 °C. All imaging was done on a Leica DMI6000 inverted microscope using illumination from a Leica EL6000 source (at various intensities ensuring minimal photobleaching during acquisition), fluorescence filter cubes (Leica GFP ET, a custom filter set with Semrock filters FF01-561/13, FF02-616/73, and DI02-R561, or the Semrock LF514-B filter set), a 100x/1.46 a-plan apochromat oil immersion objective, and an Evolve 512 EM-CCD camera (Photometrics). Images were prepared using Fiji</w:t>
+        <w:t xml:space="preserve">For microscopy, cells were grown similarly to the protocol for flow cytometry, except that overnight cultures were diluted 1:100 and imaged after 2—4 hours of growth with induction. For mRNA imaging, cells were grown in M9 media supplemented with 1X MEM Amino Acids (M9A) or M9A additionally supplemented with 1% SOB media. For 2-plasmid imaging, cells were grown in EZ Rich media. Cells were imaged on agarose gel pads (3% BP165-25, Fisher Bio-Reagents) diluted in M9A (for mRNA imaging) or PBS (for 2-plasmid imaging). For mRNA imaging, the microscope sample chamber was maintained at 30 °C. All imaging was done on a Leica DMI6000 inverted microscope using illumination from a Leica EL6000 source (at various intensities ensuring minimal photobleaching during acquisition), fluorescence filter cubes (Leica GFP ET, a custom filter set with Semrock filters FF01-561/13, FF02-616/73, and DI02-R561, or the Semrock LF514-B filter set), a 100x/1.46 a-plan apochromat oil immersion objective, and an Evolve 512 EM-CCD camera (Photometrics) using a 16-bit EM gain amplification. Images were prepared using Fiji</w:t>
       </w:r>
       <w:r>
         <w:t xml:space="preserve"> </w:t>
@@ -2909,7 +2909,7 @@
         <w:t xml:space="preserve"> </w:t>
       </w:r>
       <w:r>
-        <w:t xml:space="preserve">shows low noise in GFP expression at all IPTG concentrations, with noise levels comparable to pZH509 and pJS102 at the same mean GFP levels. Note that apparently high noise at very low expression is partially due to measurement noise (see Methods), and, at any rate, is much lower than noise when expression is regulated by a constitutively expressed repressor</w:t>
+        <w:t xml:space="preserve">shows low noise in GFP expression at all IPTG concentrations, with noise levels comparable to pZH509 and pJS102 at the same mean GFP levels. Note that apparently high noise at very low expression is partially due to measurement noise, and, at any rate, is much lower than noise when expression is regulated by a constitutively expressed repressor</w:t>
       </w:r>
       <w:r>
         <w:t xml:space="preserve"> </w:t>
@@ -2937,7 +2937,7 @@
         <w:pStyle w:val="BodyText"/>
       </w:pPr>
       <w:r>
-        <w:t xml:space="preserve">We note that side scattering was weakly correlated with fluorescence, and thus with cell size, so gating for scattering modestly reduces measured noise in fluorescence intensity. However, we are comparing to an</w:t>
+        <w:t xml:space="preserve">We found that side scattering was weakly correlated with fluorescence, and thus with cell size, so gating for scattering modestly reduces measured noise in fluorescence intensity. However, we are comparing to an</w:t>
       </w:r>
       <w:r>
         <w:t xml:space="preserve"> </w:t>
@@ -3136,7 +3136,7 @@
         <w:pStyle w:val="BodyText"/>
       </w:pPr>
       <w:r>
-        <w:t xml:space="preserve">We tested the utility of this expression system for tuning low-noise gene expression in different growth conditions. In previous experiments, we expressed the RNA-binding protein from a constitutive promoter integrated into the chromosome; this required long cycles of optimization every time a parameter was changed (growth media, temperature, fluorescent protein sequence) that changed protein expression levels.</w:t>
+        <w:t xml:space="preserve">We tested the utility of this expression system for tuning low-noise gene expression in different growth conditions. In previous experiments, we expressed the RNA-binding protein from a constitutive promoter integrated into the chromosome; this required long cycles of optimization every time a parameter was changed (e.g. growth media, temperature, and fluorescent protein sequence) that changed protein expression levels.</w:t>
       </w:r>
       <w:r>
         <w:t xml:space="preserve"> </w:t>
@@ -3192,7 +3192,15 @@
         <w:t xml:space="preserve">]</w:t>
       </w:r>
       <w:r>
-        <w:t xml:space="preserve">, and we observed reasonable mRNA lifetimes of a few minutes in timelapse imaging. We moved to minimal media hoping to find a growth condition with lower mRNA expression levels, but found that 100 µM IPTG gave a background of unbound PP7cp-SYFP2 molecules that often made it impossible to detect mRNA spots.</w:t>
+        <w:t xml:space="preserve">, and we observed reasonable mRNA lifetimes of a few minutes in timelapse imaging.</w:t>
+      </w:r>
+    </w:p>
+    <w:p>
+      <w:pPr>
+        <w:pStyle w:val="BodyText"/>
+      </w:pPr>
+      <w:r>
+        <w:t xml:space="preserve">We moved to minimal media hoping to find a growth condition with lower mRNA expression levels, but found that 100 µM IPTG gave a background of unbound PP7cp-SYFP2 molecules that often made it impossible to detect mRNA spots.</w:t>
       </w:r>
       <w:r>
         <w:t xml:space="preserve"> </w:t>
@@ -3228,15 +3236,7 @@
         <w:t xml:space="preserve"> </w:t>
       </w:r>
       <w:r>
-        <w:t xml:space="preserve">shows how the IPTG-inducible expression system made it simple to quickly scan several different PP7cp-SYFP induction conditions and identify 10—20 µM IPTG as an optimal growth condition.</w:t>
-      </w:r>
-    </w:p>
-    <w:p>
-      <w:pPr>
-        <w:pStyle w:val="BodyText"/>
-      </w:pPr>
-      <w:r>
-        <w:t xml:space="preserve">Lastly, we note that the strain used for mRNA imaging has its entire</w:t>
+        <w:t xml:space="preserve">shows how the IPTG-inducible expression system made it simple to quickly scan several different PP7cp-SYFP induction conditions and identify 10—20 µM IPTG as an optimal growth condition. Lastly, we note that the strain used for mRNA imaging has its entire</w:t>
       </w:r>
       <w:r>
         <w:t xml:space="preserve"> </w:t>
@@ -3284,7 +3284,7 @@
           <wp:inline>
             <wp:extent cx="3203999" cy="2580999"/>
             <wp:effectExtent b="0" l="0" r="0" t="0"/>
-            <wp:docPr descr="Figure 3: Using IPTG to tune expression of a fluorescent RNA-binding protein for single mRNA detection in different growth conditions. (a) PP7cp-SYFP2 is induced with 100 µM IPTG to detect single mVenus-Cro mRNA molecules in supplemented media and minimal media conditions; in minimal media there is too high a PP7cp-SYFP expression level to see single mRNA spots above background. Scale bar 4 µm. (b) Using the pJS102 expression system, an optimal range of 10—20 µM IPTG is quickly identified for single mRNA detection in minimal media. Scale bar 2 µM." title="" id="1" name="Picture"/>
+            <wp:docPr descr="Figure 3: Using IPTG to tune expression of a fluorescent RNA-binding protein for single mRNA detection in different growth conditions. (a) PP7cp-SYFP2 is induced with 100 µM IPTG to detect single mVenus-Cro mRNA molecules in supplemented media and minimal media conditions; in minimal media there is too high a PP7cp-SYFP expression level to see single mRNA spots above background. Scale bar 4 µm. (b) Using the pJS102 expression system, an optimal range of 10—20 µM IPTG is quickly identified for single mRNA detection in minimal media. Scale bar 2 µM. Two example images are shown for each condition. Images were taken shortly after preparing samples, so adjacent cells are not usually closely related in cell lineages." title="" id="1" name="Picture"/>
             <a:graphic>
               <a:graphicData uri="http://schemas.openxmlformats.org/drawingml/2006/picture">
                 <pic:pic>
@@ -3360,7 +3360,7 @@
         <w:t xml:space="preserve">b</w:t>
       </w:r>
       <w:r>
-        <w:t xml:space="preserve">) Using the pJS102 expression system, an optimal range of 10—20 µM IPTG is quickly identified for single mRNA detection in minimal media. Scale bar 2 µM.</w:t>
+        <w:t xml:space="preserve">) Using the pJS102 expression system, an optimal range of 10—20 µM IPTG is quickly identified for single mRNA detection in minimal media. Scale bar 2 µM. Two example images are shown for each condition. Images were taken shortly after preparing samples, so adjacent cells are not usually closely related in cell lineages.</w:t>
       </w:r>
     </w:p>
     <w:bookmarkEnd w:id="0"/>
@@ -3671,7 +3671,7 @@
         <w:pStyle w:val="BodyText"/>
       </w:pPr>
       <w:r>
-        <w:t xml:space="preserve">Using modern molecular cloning techniques, it is simple to replace GFPmut2 in pJS101 and pJS102 with genes of interest. The apparent insensitivity of this circuit to regulatory parameters (DNA and inducer binding affinities) suggests that it can be easily extended to a third repressor-based expression system. Further, additional ribosome binding sites can be added to the bicistronic operon to express additional components.</w:t>
+        <w:t xml:space="preserve">Using modern molecular cloning techniques, it is simple to replace GFPmut2 in pJS101 and pJS102 with genes of interest by PCR and isothermal assembly with near 100% efficiency and a low probability of clones with incorrect sequence. The apparent insensitivity of this circuit to regulatory parameters (DNA and inducer binding affinities) suggests that it can be easily extended to a third repressor-based expression system. Further, additional ribosome binding sites can be added to the bicistronic operon to express additional components.</w:t>
       </w:r>
     </w:p>
     <w:p>
@@ -5931,7 +5931,7 @@
     </w:lvl>
   </w:abstractNum>
   <w:abstractNum w:abstractNumId="990">
-    <w:nsid w:val="d61f88fa"/>
+    <w:nsid w:val="3df3c7e8"/>
     <w:multiLevelType w:val="multilevel"/>
     <w:lvl w:ilvl="0">
       <w:numFmt w:val="bullet"/>
@@ -6034,7 +6034,7 @@
     </w:lvl>
   </w:abstractNum>
   <w:abstractNum w:abstractNumId="991">
-    <w:nsid w:val="517d647f"/>
+    <w:nsid w:val="2951a3c3"/>
     <w:multiLevelType w:val="multilevel"/>
     <w:lvl w:ilvl="0">
       <w:numFmt w:val="bullet"/>

</xml_diff>

<commit_message>
zh read through edits 190109
This build is based on
https://github.com/zach-hensel/low-noise-manuscript/commit/62b1115000d85a86ba166e71f221878b80dfde0a.

This commit was created by the following Travis CI build and job:
https://travis-ci.org/zach-hensel/low-noise-manuscript/builds/477341403
https://travis-ci.org/zach-hensel/low-noise-manuscript/jobs/477341404

[ci skip]

The full commit message that triggered this build is copied below:

zh read through edits 190109
</commit_message>
<xml_diff>
--- a/manuscript.docx
+++ b/manuscript.docx
@@ -93,7 +93,7 @@
           <w:rPr>
             <w:rStyle w:val="Hyperlink"/>
           </w:rPr>
-          <w:t xml:space="preserve">zach-hensel/low-noise-manuscript@5fcaa55</w:t>
+          <w:t xml:space="preserve">zach-hensel/low-noise-manuscript@62b1115</w:t>
         </w:r>
       </w:hyperlink>
       <w:r>
@@ -1011,7 +1011,7 @@
         <w:t xml:space="preserve">]</w:t>
       </w:r>
       <w:r>
-        <w:t xml:space="preserve">. This was assembled by isothermal assembly with the backbone from pGB2</w:t>
+        <w:t xml:space="preserve">. This was constructed by isothermal assembly with the backbone from pGB2</w:t>
       </w:r>
       <w:r>
         <w:t xml:space="preserve"> </w:t>
@@ -1415,10 +1415,7 @@
         <w:pStyle w:val="TableCaption"/>
       </w:pPr>
       <w:r>
-        <w:t xml:space="preserve">Table 1: Plasmids used in this study.</w:t>
-      </w:r>
-      <w:r>
-        <w:t xml:space="preserve"> </w:t>
+        <w:t xml:space="preserve">Table 1: Plasmids used in this study. Ori is origin of replication. GOI is the gene of interest, which in all plasmids is expressed from a bicistronic mRNA with the appropriate repressor (TetR or LacI) .</w:t>
       </w:r>
     </w:p>
     <w:tbl>
@@ -1426,7 +1423,7 @@
         <w:tblStyle w:val="Table"/>
         <w:tblW w:type="pct" w:w="0.0"/>
         <w:tblLook w:firstRow="1"/>
-        <w:tblCaption w:val="Table 1: Plasmids used in this study. "/>
+        <w:tblCaption w:val="Table 1: Plasmids used in this study. Ori is origin of replication. GOI is the gene of interest, which in all plasmids is expressed from a bicistronic mRNA with the appropriate repressor (TetR or LacI) ."/>
       </w:tblPr>
       <w:tblGrid/>
       <w:tr>
@@ -1514,23 +1511,6 @@
               <w:jc w:val="left"/>
             </w:pPr>
             <w:r>
-              <w:t xml:space="preserve">Repressor Expression</w:t>
-            </w:r>
-          </w:p>
-        </w:tc>
-        <w:tc>
-          <w:tcPr>
-            <w:tcBorders>
-              <w:bottom w:val="single"/>
-            </w:tcBorders>
-            <w:vAlign w:val="bottom"/>
-          </w:tcPr>
-          <w:p>
-            <w:pPr>
-              <w:pStyle w:val="Compact"/>
-              <w:jc w:val="left"/>
-            </w:pPr>
-            <w:r>
               <w:t xml:space="preserve">Reference</w:t>
             </w:r>
           </w:p>
@@ -1577,21 +1557,13 @@
               <w:jc w:val="left"/>
             </w:pPr>
             <w:r>
+              <w:t xml:space="preserve">P</w:t>
+            </w:r>
+            <w:r>
               <w:rPr>
                 <w:vertAlign w:val="subscript"/>
               </w:rPr>
               <w:t xml:space="preserve">LtetO-1</w:t>
-            </w:r>
-          </w:p>
-        </w:tc>
-        <w:tc>
-          <w:p>
-            <w:pPr>
-              <w:pStyle w:val="Compact"/>
-              <w:jc w:val="left"/>
-            </w:pPr>
-            <w:r>
-              <w:t xml:space="preserve">bicistronic</w:t>
             </w:r>
           </w:p>
         </w:tc>
@@ -1676,17 +1648,6 @@
               <w:jc w:val="left"/>
             </w:pPr>
             <w:r>
-              <w:t xml:space="preserve">bicistronic</w:t>
-            </w:r>
-          </w:p>
-        </w:tc>
-        <w:tc>
-          <w:p>
-            <w:pPr>
-              <w:pStyle w:val="Compact"/>
-              <w:jc w:val="left"/>
-            </w:pPr>
-            <w:r>
               <w:t xml:space="preserve">[</w:t>
             </w:r>
             <w:hyperlink w:anchor="ref-TlAItren">
@@ -1761,17 +1722,6 @@
               <w:jc w:val="left"/>
             </w:pPr>
             <w:r>
-              <w:t xml:space="preserve">bicistronic</w:t>
-            </w:r>
-          </w:p>
-        </w:tc>
-        <w:tc>
-          <w:p>
-            <w:pPr>
-              <w:pStyle w:val="Compact"/>
-              <w:jc w:val="left"/>
-            </w:pPr>
-            <w:r>
               <w:t xml:space="preserve">This work</w:t>
             </w:r>
           </w:p>
@@ -1825,17 +1775,6 @@
                 <w:vertAlign w:val="subscript"/>
               </w:rPr>
               <w:t xml:space="preserve">LlacO-1</w:t>
-            </w:r>
-          </w:p>
-        </w:tc>
-        <w:tc>
-          <w:p>
-            <w:pPr>
-              <w:pStyle w:val="Compact"/>
-              <w:jc w:val="left"/>
-            </w:pPr>
-            <w:r>
-              <w:t xml:space="preserve">bicistronic</w:t>
             </w:r>
           </w:p>
         </w:tc>
@@ -1909,17 +1848,6 @@
               <w:jc w:val="left"/>
             </w:pPr>
             <w:r>
-              <w:t xml:space="preserve">bicistronic</w:t>
-            </w:r>
-          </w:p>
-        </w:tc>
-        <w:tc>
-          <w:p>
-            <w:pPr>
-              <w:pStyle w:val="Compact"/>
-              <w:jc w:val="left"/>
-            </w:pPr>
-            <w:r>
               <w:t xml:space="preserve">This work</w:t>
             </w:r>
           </w:p>
@@ -1983,17 +1911,6 @@
               <w:jc w:val="left"/>
             </w:pPr>
             <w:r>
-              <w:t xml:space="preserve">bicistronic</w:t>
-            </w:r>
-          </w:p>
-        </w:tc>
-        <w:tc>
-          <w:p>
-            <w:pPr>
-              <w:pStyle w:val="Compact"/>
-              <w:jc w:val="left"/>
-            </w:pPr>
-            <w:r>
               <w:t xml:space="preserve">This work</w:t>
             </w:r>
           </w:p>
@@ -2631,7 +2548,7 @@
         <w:t xml:space="preserve"> </w:t>
       </w:r>
       <w:r>
-        <w:t xml:space="preserve">for a single site, with 2 tandem sites in our constructs). And, TetR binds ATc much more strongly than LacI binds IPTG</w:t>
+        <w:t xml:space="preserve">for a single site, with 2 tandem sites in our constructs). And, TetR binds ATc much more strongly than LacI binds IPTG (over 3 orders of magnitude difference in typical concentrations required for half-induction</w:t>
       </w:r>
       <w:r>
         <w:t xml:space="preserve"> </w:t>
@@ -2662,7 +2579,7 @@
         <w:t xml:space="preserve">]</w:t>
       </w:r>
       <w:r>
-        <w:t xml:space="preserve">.</w:t>
+        <w:t xml:space="preserve">).</w:t>
       </w:r>
     </w:p>
     <w:p>
@@ -2744,7 +2661,7 @@
           <wp:inline>
             <wp:extent cx="5943600" cy="2404924"/>
             <wp:effectExtent b="0" l="0" r="0" t="0"/>
-            <wp:docPr descr="Figure 2: Characterizing mean expression levels and noise for different gene expression systems. (a) Mean GFP expression for pJS102 with different IPTG concentrations. Zero data point is plotted separately to fit on logarithmic scale. Error bars 1 standard error. (b) GFP expression noise (CV2) as a function of mean for pZH509, pJS101, and pJS102. GFP mean increases monotonically with inducer concentration. Error bars 1 standard error." title="" id="1" name="Picture"/>
+            <wp:docPr descr="Figure 2: Characterizing mean expression levels and noise for different gene expression systems. (a) Mean GFP expression for pJS102 with different IPTG concentrations. Expression at zero IPTG is plotted separately to fit on logarithmic scale. Error bars 1 standard error. (b) GFP expression noise (CV2) as a function of mean for pZH509, pJS101, and pJS102. GFP mean increases monotonically with inducer concentration. Error bars 1 standard error." title="" id="1" name="Picture"/>
             <a:graphic>
               <a:graphicData uri="http://schemas.openxmlformats.org/drawingml/2006/picture">
                 <pic:pic>
@@ -2811,7 +2728,7 @@
         <w:t xml:space="preserve">a</w:t>
       </w:r>
       <w:r>
-        <w:t xml:space="preserve">) Mean GFP expression for pJS102 with different IPTG concentrations. Zero data point is plotted separately to fit on logarithmic scale. Error bars 1 standard error. (</w:t>
+        <w:t xml:space="preserve">) Mean GFP expression for pJS102 with different IPTG concentrations. Expression at zero IPTG is plotted separately to fit on logarithmic scale. Error bars 1 standard error. (</w:t>
       </w:r>
       <w:r>
         <w:rPr>
@@ -3014,7 +2931,7 @@
         </w:r>
       </w:hyperlink>
       <w:r>
-        <w:t xml:space="preserve">) is somewhat overestimated. Our noise measurements are also to those found in a measurements of many</w:t>
+        <w:t xml:space="preserve">) is somewhat overestimated. Our noise measurements are also similar to those found for many</w:t>
       </w:r>
       <w:r>
         <w:t xml:space="preserve"> </w:t>
@@ -3554,7 +3471,7 @@
           <wp:inline>
             <wp:extent cx="3203999" cy="4271999"/>
             <wp:effectExtent b="0" l="0" r="0" t="0"/>
-            <wp:docPr descr="Figure 4: Independence of induction of TetR and LacI systems. MG1655 cells harboring pJS101 (ATc-inducible expression of GFP) and pDG101 (IPTG-inducible expression of mScarlet-I) were grown with different combinations of IPTG and ATc concentrations. (a) GFP fluorescence shows no influence of IPTG on ATc-induced expression of GFP. (b) No influence of ATc on IPTG-induced expression of mScarlet-I. Scale bar 3 µm. (c) Average single-cell GFP (green) and mScarlet-I (red) fluoresence, normalized by the maximum average fluorescence for each color. Solid lines: 10 nM ATc. Dashed lines: 50 nM ATc." title="" id="1" name="Picture"/>
+            <wp:docPr descr="Figure 4: Independence of induction of TetR and LacI systems. MG1655 cells harboring pJS101 (ATc-inducible expression of GFP) and pDG101 (IPTG-inducible expression of mScarlet-I) were grown with different combinations of IPTG and ATc concentrations. (a) GFP fluorescence shows no influence of IPTG on ATc-induced expression of GFP. (b) No influence of ATc on IPTG-induced expression of mScarlet-I. The same regions are imaged as in a. Scale bar 3 µm. (c) Average single-cell GFP (green) and mScarlet-I (red) fluoresence, normalized by the maximum average fluorescence for each color. Solid lines: 10 nM ATc. Dashed lines: 50 nM ATc. A small decrease in mScarlet-I fluorescence in 50 nM ATc occurred because samples were prepared at the same time on PBS gel pads without inducer; 10 nM ATc samples were imaged approximately 30 minutes later, with some additional mScarlet-I expression, maturation, and cell growth." title="" id="1" name="Picture"/>
             <a:graphic>
               <a:graphicData uri="http://schemas.openxmlformats.org/drawingml/2006/picture">
                 <pic:pic>
@@ -3630,7 +3547,19 @@
         <w:t xml:space="preserve">b</w:t>
       </w:r>
       <w:r>
-        <w:t xml:space="preserve">) No influence of ATc on IPTG-induced expression of mScarlet-I. Scale bar 3 µm. (</w:t>
+        <w:t xml:space="preserve">) No influence of ATc on IPTG-induced expression of mScarlet-I. The same regions are imaged as in</w:t>
+      </w:r>
+      <w:r>
+        <w:t xml:space="preserve"> </w:t>
+      </w:r>
+      <w:r>
+        <w:rPr>
+          <w:b/>
+        </w:rPr>
+        <w:t xml:space="preserve">a</w:t>
+      </w:r>
+      <w:r>
+        <w:t xml:space="preserve">. Scale bar 3 µm. (</w:t>
       </w:r>
       <w:r>
         <w:rPr>
@@ -3639,7 +3568,7 @@
         <w:t xml:space="preserve">c</w:t>
       </w:r>
       <w:r>
-        <w:t xml:space="preserve">) Average single-cell GFP (green) and mScarlet-I (red) fluoresence, normalized by the maximum average fluorescence for each color. Solid lines: 10 nM ATc. Dashed lines: 50 nM ATc.</w:t>
+        <w:t xml:space="preserve">) Average single-cell GFP (green) and mScarlet-I (red) fluoresence, normalized by the maximum average fluorescence for each color. Solid lines: 10 nM ATc. Dashed lines: 50 nM ATc. A small decrease in mScarlet-I fluorescence in 50 nM ATc occurred because samples were prepared at the same time on PBS gel pads without inducer; 10 nM ATc samples were imaged approximately 30 minutes later, with some additional mScarlet-I expression, maturation, and cell growth.</w:t>
       </w:r>
     </w:p>
     <w:bookmarkEnd w:id="0"/>
@@ -5737,10 +5666,7 @@
         </w:r>
       </w:hyperlink>
       <w:r>
-        <w:t xml:space="preserve"> </w:t>
-      </w:r>
-      <w:r>
-        <w:t xml:space="preserve">and</w:t>
+        <w:t xml:space="preserve">,</w:t>
       </w:r>
       <w:r>
         <w:t xml:space="preserve"> </w:t>
@@ -5751,6 +5677,20 @@
             <w:rStyle w:val="Hyperlink"/>
           </w:rPr>
           <w:t xml:space="preserve">2</w:t>
+        </w:r>
+      </w:hyperlink>
+      <w:r>
+        <w:t xml:space="preserve">, and</w:t>
+      </w:r>
+      <w:r>
+        <w:t xml:space="preserve"> </w:t>
+      </w:r>
+      <w:hyperlink w:anchor="fig:pJS101-pDG101">
+        <w:r>
+          <w:rPr>
+            <w:rStyle w:val="Hyperlink"/>
+          </w:rPr>
+          <w:t xml:space="preserve">4</w:t>
         </w:r>
       </w:hyperlink>
       <w:r>
@@ -6088,7 +6028,7 @@
     </w:lvl>
   </w:abstractNum>
   <w:abstractNum w:abstractNumId="990">
-    <w:nsid w:val="da6d54a3"/>
+    <w:nsid w:val="18888cde"/>
     <w:multiLevelType w:val="multilevel"/>
     <w:lvl w:ilvl="0">
       <w:numFmt w:val="bullet"/>
@@ -6191,7 +6131,7 @@
     </w:lvl>
   </w:abstractNum>
   <w:abstractNum w:abstractNumId="991">
-    <w:nsid w:val="55cb3028"/>
+    <w:nsid w:val="13e6680c"/>
     <w:multiLevelType w:val="multilevel"/>
     <w:lvl w:ilvl="0">
       <w:numFmt w:val="bullet"/>

</xml_diff>